<commit_message>
made changes to addendum
</commit_message>
<xml_diff>
--- a/docassemble/DivorceNoKids/data/templates/divorce_no_kids_addendum.docx
+++ b/docassemble/DivorceNoKids/data/templates/divorce_no_kids_addendum.docx
@@ -150,9 +150,9 @@
         <w:tblLook w:val="04A0" w:firstRow="1" w:lastRow="0" w:firstColumn="1" w:lastColumn="0" w:noHBand="0" w:noVBand="1"/>
       </w:tblPr>
       <w:tblGrid>
-        <w:gridCol w:w="3116"/>
-        <w:gridCol w:w="3117"/>
-        <w:gridCol w:w="3117"/>
+        <w:gridCol w:w="2974"/>
+        <w:gridCol w:w="3607"/>
+        <w:gridCol w:w="2769"/>
       </w:tblGrid>
       <w:tr>
         <w:tc>
@@ -232,6 +232,12 @@
                 <w:b/>
               </w:rPr>
               <w:t>.capitalize()</w:t>
+            </w:r>
+            <w:r>
+              <w:rPr>
+                <w:b/>
+              </w:rPr>
+              <w:t>.replace('_', ' ')</w:t>
             </w:r>
             <w:r>
               <w:rPr>
@@ -359,7 +365,6 @@
             <w:tcW w:w="3117" w:type="dxa"/>
           </w:tcPr>
           <w:p>
-            <w:proofErr w:type="gramStart"/>
             <w:r>
               <w:t xml:space="preserve">{{ </w:t>
             </w:r>
@@ -368,9 +373,23 @@
               <w:t>safeattr</w:t>
             </w:r>
             <w:proofErr w:type="spellEnd"/>
-            <w:proofErr w:type="gramEnd"/>
-            <w:r>
-              <w:t>(row, key(column)) }}</w:t>
+            <w:r>
+              <w:t>(row, key(column))</w:t>
+            </w:r>
+            <w:r>
+              <w:rPr>
+                <w:b/>
+              </w:rPr>
+              <w:t xml:space="preserve"> </w:t>
+            </w:r>
+            <w:r>
+              <w:rPr>
+                <w:b/>
+              </w:rPr>
+              <w:t>.replace('_', ' ')</w:t>
+            </w:r>
+            <w:r>
+              <w:t xml:space="preserve"> }}</w:t>
             </w:r>
           </w:p>
         </w:tc>
@@ -1421,7 +1440,6 @@
   <w:style w:type="character" w:default="1" w:styleId="DefaultParagraphFont">
     <w:name w:val="Default Paragraph Font"/>
     <w:uiPriority w:val="1"/>
-    <w:semiHidden/>
     <w:unhideWhenUsed/>
   </w:style>
   <w:style w:type="table" w:default="1" w:styleId="TableNormal">

</xml_diff>